<commit_message>
borrado los docs antiguos de .md
</commit_message>
<xml_diff>
--- a/Docs/.docx and scripts/Documentacion descarga de datos eikon.docx
+++ b/Docs/.docx and scripts/Documentacion descarga de datos eikon.docx
@@ -82,7 +82,7 @@
           <w:r>
             <w:fldChar w:fldCharType="separate"/>
           </w:r>
-          <w:hyperlink w:anchor="_Toc134614754" w:history="1">
+          <w:hyperlink w:anchor="_Toc138746994" w:history="1">
             <w:r>
               <w:rPr>
                 <w:rStyle w:val="Hipervnculo"/>
@@ -110,7 +110,7 @@
                 <w:noProof/>
                 <w:webHidden/>
               </w:rPr>
-              <w:instrText xml:space="preserve"> PAGEREF _Toc134614754 \h </w:instrText>
+              <w:instrText xml:space="preserve"> PAGEREF _Toc138746994 \h </w:instrText>
             </w:r>
             <w:r>
               <w:rPr>
@@ -154,7 +154,7 @@
               <w:lang w:eastAsia="es-ES"/>
             </w:rPr>
           </w:pPr>
-          <w:hyperlink w:anchor="_Toc134614755" w:history="1">
+          <w:hyperlink w:anchor="_Toc138746995" w:history="1">
             <w:r>
               <w:rPr>
                 <w:rStyle w:val="Hipervnculo"/>
@@ -182,7 +182,7 @@
                 <w:noProof/>
                 <w:webHidden/>
               </w:rPr>
-              <w:instrText xml:space="preserve"> PAGEREF _Toc134614755 \h </w:instrText>
+              <w:instrText xml:space="preserve"> PAGEREF _Toc138746995 \h </w:instrText>
             </w:r>
             <w:r>
               <w:rPr>
@@ -226,7 +226,7 @@
               <w:lang w:eastAsia="es-ES"/>
             </w:rPr>
           </w:pPr>
-          <w:hyperlink w:anchor="_Toc134614756" w:history="1">
+          <w:hyperlink w:anchor="_Toc138746996" w:history="1">
             <w:r>
               <w:rPr>
                 <w:rStyle w:val="Hipervnculo"/>
@@ -253,7 +253,7 @@
                 <w:noProof/>
                 <w:webHidden/>
               </w:rPr>
-              <w:instrText xml:space="preserve"> PAGEREF _Toc134614756 \h </w:instrText>
+              <w:instrText xml:space="preserve"> PAGEREF _Toc138746996 \h </w:instrText>
             </w:r>
             <w:r>
               <w:rPr>
@@ -297,7 +297,7 @@
               <w:lang w:eastAsia="es-ES"/>
             </w:rPr>
           </w:pPr>
-          <w:hyperlink w:anchor="_Toc134614757" w:history="1">
+          <w:hyperlink w:anchor="_Toc138746997" w:history="1">
             <w:r>
               <w:rPr>
                 <w:rStyle w:val="Hipervnculo"/>
@@ -324,7 +324,7 @@
                 <w:noProof/>
                 <w:webHidden/>
               </w:rPr>
-              <w:instrText xml:space="preserve"> PAGEREF _Toc134614757 \h </w:instrText>
+              <w:instrText xml:space="preserve"> PAGEREF _Toc138746997 \h </w:instrText>
             </w:r>
             <w:r>
               <w:rPr>
@@ -368,7 +368,7 @@
               <w:lang w:eastAsia="es-ES"/>
             </w:rPr>
           </w:pPr>
-          <w:hyperlink w:anchor="_Toc134614758" w:history="1">
+          <w:hyperlink w:anchor="_Toc138746998" w:history="1">
             <w:r>
               <w:rPr>
                 <w:rStyle w:val="Hipervnculo"/>
@@ -395,7 +395,7 @@
                 <w:noProof/>
                 <w:webHidden/>
               </w:rPr>
-              <w:instrText xml:space="preserve"> PAGEREF _Toc134614758 \h </w:instrText>
+              <w:instrText xml:space="preserve"> PAGEREF _Toc138746998 \h </w:instrText>
             </w:r>
             <w:r>
               <w:rPr>
@@ -439,7 +439,7 @@
               <w:lang w:eastAsia="es-ES"/>
             </w:rPr>
           </w:pPr>
-          <w:hyperlink w:anchor="_Toc134614759" w:history="1">
+          <w:hyperlink w:anchor="_Toc138746999" w:history="1">
             <w:r>
               <w:rPr>
                 <w:rStyle w:val="Hipervnculo"/>
@@ -466,7 +466,7 @@
                 <w:noProof/>
                 <w:webHidden/>
               </w:rPr>
-              <w:instrText xml:space="preserve"> PAGEREF _Toc134614759 \h </w:instrText>
+              <w:instrText xml:space="preserve"> PAGEREF _Toc138746999 \h </w:instrText>
             </w:r>
             <w:r>
               <w:rPr>
@@ -510,7 +510,7 @@
               <w:lang w:eastAsia="es-ES"/>
             </w:rPr>
           </w:pPr>
-          <w:hyperlink w:anchor="_Toc134614760" w:history="1">
+          <w:hyperlink w:anchor="_Toc138747000" w:history="1">
             <w:r>
               <w:rPr>
                 <w:rStyle w:val="Hipervnculo"/>
@@ -537,7 +537,7 @@
                 <w:noProof/>
                 <w:webHidden/>
               </w:rPr>
-              <w:instrText xml:space="preserve"> PAGEREF _Toc134614760 \h </w:instrText>
+              <w:instrText xml:space="preserve"> PAGEREF _Toc138747000 \h </w:instrText>
             </w:r>
             <w:r>
               <w:rPr>
@@ -581,7 +581,7 @@
               <w:lang w:eastAsia="es-ES"/>
             </w:rPr>
           </w:pPr>
-          <w:hyperlink w:anchor="_Toc134614761" w:history="1">
+          <w:hyperlink w:anchor="_Toc138747001" w:history="1">
             <w:r>
               <w:rPr>
                 <w:rStyle w:val="Hipervnculo"/>
@@ -608,7 +608,7 @@
                 <w:noProof/>
                 <w:webHidden/>
               </w:rPr>
-              <w:instrText xml:space="preserve"> PAGEREF _Toc134614761 \h </w:instrText>
+              <w:instrText xml:space="preserve"> PAGEREF _Toc138747001 \h </w:instrText>
             </w:r>
             <w:r>
               <w:rPr>
@@ -652,7 +652,7 @@
               <w:lang w:eastAsia="es-ES"/>
             </w:rPr>
           </w:pPr>
-          <w:hyperlink w:anchor="_Toc134614762" w:history="1">
+          <w:hyperlink w:anchor="_Toc138747002" w:history="1">
             <w:r>
               <w:rPr>
                 <w:rStyle w:val="Hipervnculo"/>
@@ -679,7 +679,7 @@
                 <w:noProof/>
                 <w:webHidden/>
               </w:rPr>
-              <w:instrText xml:space="preserve"> PAGEREF _Toc134614762 \h </w:instrText>
+              <w:instrText xml:space="preserve"> PAGEREF _Toc138747002 \h </w:instrText>
             </w:r>
             <w:r>
               <w:rPr>
@@ -723,7 +723,7 @@
               <w:lang w:eastAsia="es-ES"/>
             </w:rPr>
           </w:pPr>
-          <w:hyperlink w:anchor="_Toc134614763" w:history="1">
+          <w:hyperlink w:anchor="_Toc138747003" w:history="1">
             <w:r>
               <w:rPr>
                 <w:rStyle w:val="Hipervnculo"/>
@@ -750,7 +750,7 @@
                 <w:noProof/>
                 <w:webHidden/>
               </w:rPr>
-              <w:instrText xml:space="preserve"> PAGEREF _Toc134614763 \h </w:instrText>
+              <w:instrText xml:space="preserve"> PAGEREF _Toc138747003 \h </w:instrText>
             </w:r>
             <w:r>
               <w:rPr>
@@ -794,7 +794,7 @@
               <w:lang w:eastAsia="es-ES"/>
             </w:rPr>
           </w:pPr>
-          <w:hyperlink w:anchor="_Toc134614764" w:history="1">
+          <w:hyperlink w:anchor="_Toc138747004" w:history="1">
             <w:r>
               <w:rPr>
                 <w:rStyle w:val="Hipervnculo"/>
@@ -821,7 +821,7 @@
                 <w:noProof/>
                 <w:webHidden/>
               </w:rPr>
-              <w:instrText xml:space="preserve"> PAGEREF _Toc134614764 \h </w:instrText>
+              <w:instrText xml:space="preserve"> PAGEREF _Toc138747004 \h </w:instrText>
             </w:r>
             <w:r>
               <w:rPr>
@@ -865,7 +865,7 @@
               <w:lang w:eastAsia="es-ES"/>
             </w:rPr>
           </w:pPr>
-          <w:hyperlink w:anchor="_Toc134614765" w:history="1">
+          <w:hyperlink w:anchor="_Toc138747005" w:history="1">
             <w:r>
               <w:rPr>
                 <w:rStyle w:val="Hipervnculo"/>
@@ -892,7 +892,7 @@
                 <w:noProof/>
                 <w:webHidden/>
               </w:rPr>
-              <w:instrText xml:space="preserve"> PAGEREF _Toc134614765 \h </w:instrText>
+              <w:instrText xml:space="preserve"> PAGEREF _Toc138747005 \h </w:instrText>
             </w:r>
             <w:r>
               <w:rPr>
@@ -936,7 +936,7 @@
               <w:lang w:eastAsia="es-ES"/>
             </w:rPr>
           </w:pPr>
-          <w:hyperlink w:anchor="_Toc134614766" w:history="1">
+          <w:hyperlink w:anchor="_Toc138747006" w:history="1">
             <w:r>
               <w:rPr>
                 <w:rStyle w:val="Hipervnculo"/>
@@ -963,7 +963,7 @@
                 <w:noProof/>
                 <w:webHidden/>
               </w:rPr>
-              <w:instrText xml:space="preserve"> PAGEREF _Toc134614766 \h </w:instrText>
+              <w:instrText xml:space="preserve"> PAGEREF _Toc138747006 \h </w:instrText>
             </w:r>
             <w:r>
               <w:rPr>
@@ -1007,7 +1007,7 @@
               <w:lang w:eastAsia="es-ES"/>
             </w:rPr>
           </w:pPr>
-          <w:hyperlink w:anchor="_Toc134614767" w:history="1">
+          <w:hyperlink w:anchor="_Toc138747007" w:history="1">
             <w:r>
               <w:rPr>
                 <w:rStyle w:val="Hipervnculo"/>
@@ -1034,7 +1034,7 @@
                 <w:noProof/>
                 <w:webHidden/>
               </w:rPr>
-              <w:instrText xml:space="preserve"> PAGEREF _Toc134614767 \h </w:instrText>
+              <w:instrText xml:space="preserve"> PAGEREF _Toc138747007 \h </w:instrText>
             </w:r>
             <w:r>
               <w:rPr>
@@ -1078,7 +1078,7 @@
               <w:lang w:eastAsia="es-ES"/>
             </w:rPr>
           </w:pPr>
-          <w:hyperlink w:anchor="_Toc134614768" w:history="1">
+          <w:hyperlink w:anchor="_Toc138747008" w:history="1">
             <w:r>
               <w:rPr>
                 <w:rStyle w:val="Hipervnculo"/>
@@ -1105,7 +1105,7 @@
                 <w:noProof/>
                 <w:webHidden/>
               </w:rPr>
-              <w:instrText xml:space="preserve"> PAGEREF _Toc134614768 \h </w:instrText>
+              <w:instrText xml:space="preserve"> PAGEREF _Toc138747008 \h </w:instrText>
             </w:r>
             <w:r>
               <w:rPr>
@@ -1149,7 +1149,7 @@
               <w:lang w:eastAsia="es-ES"/>
             </w:rPr>
           </w:pPr>
-          <w:hyperlink w:anchor="_Toc134614769" w:history="1">
+          <w:hyperlink w:anchor="_Toc138747009" w:history="1">
             <w:r>
               <w:rPr>
                 <w:rStyle w:val="Hipervnculo"/>
@@ -1176,7 +1176,7 @@
                 <w:noProof/>
                 <w:webHidden/>
               </w:rPr>
-              <w:instrText xml:space="preserve"> PAGEREF _Toc134614769 \h </w:instrText>
+              <w:instrText xml:space="preserve"> PAGEREF _Toc138747009 \h </w:instrText>
             </w:r>
             <w:r>
               <w:rPr>
@@ -1196,7 +1196,78 @@
                 <w:noProof/>
                 <w:webHidden/>
               </w:rPr>
-              <w:t>13</w:t>
+              <w:t>14</w:t>
+            </w:r>
+            <w:r>
+              <w:rPr>
+                <w:noProof/>
+                <w:webHidden/>
+              </w:rPr>
+              <w:fldChar w:fldCharType="end"/>
+            </w:r>
+          </w:hyperlink>
+        </w:p>
+        <w:p>
+          <w:pPr>
+            <w:pStyle w:val="TDC2"/>
+            <w:tabs>
+              <w:tab w:val="right" w:leader="dot" w:pos="8494"/>
+            </w:tabs>
+            <w:rPr>
+              <w:noProof/>
+              <w:sz w:val="22"/>
+              <w:szCs w:val="22"/>
+              <w:lang w:eastAsia="es-ES"/>
+            </w:rPr>
+          </w:pPr>
+          <w:hyperlink w:anchor="_Toc138747010" w:history="1">
+            <w:r>
+              <w:rPr>
+                <w:rStyle w:val="Hipervnculo"/>
+                <w:noProof/>
+              </w:rPr>
+              <w:t>continue_download</w:t>
+            </w:r>
+            <w:r>
+              <w:rPr>
+                <w:noProof/>
+                <w:webHidden/>
+              </w:rPr>
+              <w:tab/>
+            </w:r>
+            <w:r>
+              <w:rPr>
+                <w:noProof/>
+                <w:webHidden/>
+              </w:rPr>
+              <w:fldChar w:fldCharType="begin"/>
+            </w:r>
+            <w:r>
+              <w:rPr>
+                <w:noProof/>
+                <w:webHidden/>
+              </w:rPr>
+              <w:instrText xml:space="preserve"> PAGEREF _Toc138747010 \h </w:instrText>
+            </w:r>
+            <w:r>
+              <w:rPr>
+                <w:noProof/>
+                <w:webHidden/>
+              </w:rPr>
+            </w:r>
+            <w:r>
+              <w:rPr>
+                <w:noProof/>
+                <w:webHidden/>
+              </w:rPr>
+              <w:fldChar w:fldCharType="separate"/>
+            </w:r>
+            <w:r>
+              <w:rPr>
+                <w:noProof/>
+                <w:webHidden/>
+              </w:rPr>
+              <w:t>14</w:t>
             </w:r>
             <w:r>
               <w:rPr>
@@ -1220,7 +1291,7 @@
               <w:lang w:eastAsia="es-ES"/>
             </w:rPr>
           </w:pPr>
-          <w:hyperlink w:anchor="_Toc134614770" w:history="1">
+          <w:hyperlink w:anchor="_Toc138747011" w:history="1">
             <w:r>
               <w:rPr>
                 <w:rStyle w:val="Hipervnculo"/>
@@ -1247,7 +1318,7 @@
                 <w:noProof/>
                 <w:webHidden/>
               </w:rPr>
-              <w:instrText xml:space="preserve"> PAGEREF _Toc134614770 \h </w:instrText>
+              <w:instrText xml:space="preserve"> PAGEREF _Toc138747011 \h </w:instrText>
             </w:r>
             <w:r>
               <w:rPr>
@@ -1267,7 +1338,7 @@
                 <w:noProof/>
                 <w:webHidden/>
               </w:rPr>
-              <w:t>14</w:t>
+              <w:t>15</w:t>
             </w:r>
             <w:r>
               <w:rPr>
@@ -1291,7 +1362,7 @@
               <w:lang w:eastAsia="es-ES"/>
             </w:rPr>
           </w:pPr>
-          <w:hyperlink w:anchor="_Toc134614771" w:history="1">
+          <w:hyperlink w:anchor="_Toc138747012" w:history="1">
             <w:r>
               <w:rPr>
                 <w:rStyle w:val="Hipervnculo"/>
@@ -1318,7 +1389,7 @@
                 <w:noProof/>
                 <w:webHidden/>
               </w:rPr>
-              <w:instrText xml:space="preserve"> PAGEREF _Toc134614771 \h </w:instrText>
+              <w:instrText xml:space="preserve"> PAGEREF _Toc138747012 \h </w:instrText>
             </w:r>
             <w:r>
               <w:rPr>
@@ -1338,7 +1409,7 @@
                 <w:noProof/>
                 <w:webHidden/>
               </w:rPr>
-              <w:t>14</w:t>
+              <w:t>15</w:t>
             </w:r>
             <w:r>
               <w:rPr>
@@ -1393,7 +1464,6 @@
         <w:rPr>
           <w:lang w:bidi="es-ES"/>
         </w:rPr>
-        <w:lastRenderedPageBreak/>
         <w:tab/>
       </w:r>
       <w:r>
@@ -1402,7 +1472,7 @@
         </w:rPr>
         <w:tab/>
       </w:r>
-      <w:bookmarkStart w:id="1" w:name="_Toc134614754"/>
+      <w:bookmarkStart w:id="1" w:name="_Toc138746994"/>
       <w:r>
         <w:rPr>
           <w:lang w:bidi="es-ES"/>
@@ -1832,7 +1902,7 @@
           <w:lang w:bidi="es-ES"/>
         </w:rPr>
       </w:pPr>
-      <w:bookmarkStart w:id="2" w:name="_Toc134614755"/>
+      <w:bookmarkStart w:id="2" w:name="_Toc138746995"/>
       <w:r>
         <w:rPr>
           <w:lang w:bidi="es-ES"/>
@@ -2314,7 +2384,7 @@
       <w:pPr>
         <w:pStyle w:val="Ttulo2"/>
       </w:pPr>
-      <w:bookmarkStart w:id="3" w:name="_Toc134614756"/>
+      <w:bookmarkStart w:id="3" w:name="_Toc138746996"/>
       <w:r>
         <w:t>Crear Entorno Virtual</w:t>
       </w:r>
@@ -2960,7 +3030,7 @@
       <w:pPr>
         <w:pStyle w:val="Ttulo2"/>
       </w:pPr>
-      <w:bookmarkStart w:id="4" w:name="_Toc134614757"/>
+      <w:bookmarkStart w:id="4" w:name="_Toc138746997"/>
       <w:r>
         <w:lastRenderedPageBreak/>
         <w:t>Configurac</w:t>
@@ -3024,7 +3094,7 @@
       <w:pPr>
         <w:pStyle w:val="Ttulo3"/>
       </w:pPr>
-      <w:bookmarkStart w:id="5" w:name="_Toc134614758"/>
+      <w:bookmarkStart w:id="5" w:name="_Toc138746998"/>
       <w:r>
         <w:t>Crear un App Key</w:t>
       </w:r>
@@ -3269,7 +3339,7 @@
       <w:pPr>
         <w:pStyle w:val="Ttulo2"/>
       </w:pPr>
-      <w:bookmarkStart w:id="6" w:name="_Toc134614759"/>
+      <w:bookmarkStart w:id="6" w:name="_Toc138746999"/>
       <w:r>
         <w:t>Configuración</w:t>
       </w:r>
@@ -3430,7 +3500,7 @@
       <w:pPr>
         <w:pStyle w:val="Ttulo1"/>
       </w:pPr>
-      <w:bookmarkStart w:id="7" w:name="_Toc134614760"/>
+      <w:bookmarkStart w:id="7" w:name="_Toc138747000"/>
       <w:r>
         <w:t>Uso de Eikon</w:t>
       </w:r>
@@ -4223,7 +4293,7 @@
       <w:pPr>
         <w:pStyle w:val="Ttulo1"/>
       </w:pPr>
-      <w:bookmarkStart w:id="8" w:name="_Toc134614761"/>
+      <w:bookmarkStart w:id="8" w:name="_Toc138747001"/>
       <w:r>
         <w:t>Hacer llamadas con Python</w:t>
       </w:r>
@@ -5638,7 +5708,7 @@
       <w:pPr>
         <w:pStyle w:val="Ttulo1"/>
       </w:pPr>
-      <w:bookmarkStart w:id="9" w:name="_Toc134614762"/>
+      <w:bookmarkStart w:id="9" w:name="_Toc138747002"/>
       <w:r>
         <w:lastRenderedPageBreak/>
         <w:t>Uso de los Notebooks de Descarga</w:t>
@@ -5751,7 +5821,7 @@
       <w:pPr>
         <w:pStyle w:val="Ttulo2"/>
       </w:pPr>
-      <w:bookmarkStart w:id="10" w:name="_Toc134614763"/>
+      <w:bookmarkStart w:id="10" w:name="_Toc138747003"/>
       <w:proofErr w:type="spellStart"/>
       <w:r>
         <w:t>mass_download.ipynb</w:t>
@@ -5935,7 +6005,7 @@
       <w:pPr>
         <w:pStyle w:val="Ttulo2"/>
       </w:pPr>
-      <w:bookmarkStart w:id="11" w:name="_Toc134614764"/>
+      <w:bookmarkStart w:id="11" w:name="_Toc138747004"/>
       <w:proofErr w:type="spellStart"/>
       <w:r>
         <w:lastRenderedPageBreak/>
@@ -7668,7 +7738,7 @@
       <w:pPr>
         <w:pStyle w:val="Ttulo1"/>
       </w:pPr>
-      <w:bookmarkStart w:id="12" w:name="_Toc134614765"/>
+      <w:bookmarkStart w:id="12" w:name="_Toc138747005"/>
       <w:r>
         <w:lastRenderedPageBreak/>
         <w:t>Las funciones de Descarga - d</w:t>
@@ -7799,20 +7869,17 @@
         </w:drawing>
       </w:r>
     </w:p>
-    <w:p>
-      <w:bookmarkStart w:id="13" w:name="_GoBack"/>
+    <w:p/>
+    <w:p>
+      <w:pPr>
+        <w:pStyle w:val="Ttulo2"/>
+      </w:pPr>
+      <w:bookmarkStart w:id="13" w:name="_Toc138747006"/>
+      <w:proofErr w:type="spellStart"/>
+      <w:r>
+        <w:t>vertical_download</w:t>
+      </w:r>
       <w:bookmarkEnd w:id="13"/>
-    </w:p>
-    <w:p>
-      <w:pPr>
-        <w:pStyle w:val="Ttulo2"/>
-      </w:pPr>
-      <w:bookmarkStart w:id="14" w:name="_Toc134614766"/>
-      <w:proofErr w:type="spellStart"/>
-      <w:r>
-        <w:t>vertical_download</w:t>
-      </w:r>
-      <w:bookmarkEnd w:id="14"/>
       <w:proofErr w:type="spellEnd"/>
     </w:p>
     <w:p>
@@ -7964,13 +8031,13 @@
       <w:pPr>
         <w:pStyle w:val="Ttulo2"/>
       </w:pPr>
-      <w:bookmarkStart w:id="15" w:name="_Toc134614767"/>
+      <w:bookmarkStart w:id="14" w:name="_Toc138747007"/>
       <w:proofErr w:type="spellStart"/>
       <w:r>
         <w:lastRenderedPageBreak/>
         <w:t>reconstruction</w:t>
       </w:r>
-      <w:bookmarkEnd w:id="15"/>
+      <w:bookmarkEnd w:id="14"/>
       <w:proofErr w:type="spellEnd"/>
     </w:p>
     <w:p>
@@ -8198,9 +8265,6 @@
           </wp:inline>
         </w:drawing>
       </w:r>
-      <w:r>
-        <w:t>+</w:t>
-      </w:r>
     </w:p>
     <w:p>
       <w:r>
@@ -8376,89 +8440,92 @@
       <w:pPr>
         <w:pStyle w:val="Ttulo2"/>
       </w:pPr>
-      <w:bookmarkStart w:id="16" w:name="_Toc134614768"/>
+      <w:bookmarkStart w:id="15" w:name="_Toc138747008"/>
       <w:proofErr w:type="spellStart"/>
       <w:r>
         <w:t>dfs_list_from_dir</w:t>
       </w:r>
+      <w:bookmarkEnd w:id="15"/>
+      <w:proofErr w:type="spellEnd"/>
+    </w:p>
+    <w:p>
+      <w:r>
+        <w:t>Esta es una pequeña ‘</w:t>
+      </w:r>
+      <w:proofErr w:type="spellStart"/>
+      <w:r>
+        <w:t>helper</w:t>
+      </w:r>
+      <w:proofErr w:type="spellEnd"/>
+      <w:r>
+        <w:t xml:space="preserve"> </w:t>
+      </w:r>
+      <w:proofErr w:type="spellStart"/>
+      <w:r>
+        <w:t>function</w:t>
+      </w:r>
+      <w:proofErr w:type="spellEnd"/>
+      <w:r>
+        <w:t>’ que crea una l</w:t>
+      </w:r>
+      <w:r>
+        <w:t xml:space="preserve">ista de </w:t>
+      </w:r>
+      <w:r>
+        <w:t>DataFrames</w:t>
+      </w:r>
+      <w:r>
+        <w:t xml:space="preserve"> de los ficheros </w:t>
+      </w:r>
+      <w:r>
+        <w:t>de</w:t>
+      </w:r>
+      <w:r>
+        <w:t xml:space="preserve"> un directorio. En caso de haber algún error con ‘</w:t>
+      </w:r>
+      <w:proofErr w:type="spellStart"/>
+      <w:r>
+        <w:t>reconstruction</w:t>
+      </w:r>
+      <w:proofErr w:type="spellEnd"/>
+      <w:r>
+        <w:t>’ se puede usar esta función para obtener el mismo</w:t>
+      </w:r>
+      <w:r>
+        <w:t xml:space="preserve"> resultado que ‘</w:t>
+      </w:r>
+      <w:proofErr w:type="spellStart"/>
+      <w:r>
+        <w:t>vertical_download</w:t>
+      </w:r>
+      <w:proofErr w:type="spellEnd"/>
+      <w:r>
+        <w:t>’</w:t>
+      </w:r>
+      <w:r>
+        <w:t>,</w:t>
+      </w:r>
+      <w:r>
+        <w:t xml:space="preserve"> </w:t>
+      </w:r>
+      <w:r>
+        <w:t>y</w:t>
+      </w:r>
+      <w:r>
+        <w:t xml:space="preserve"> manipular los datos como sea deseado.</w:t>
+      </w:r>
+    </w:p>
+    <w:p>
+      <w:bookmarkStart w:id="16" w:name="_GoBack"/>
       <w:bookmarkEnd w:id="16"/>
-      <w:proofErr w:type="spellEnd"/>
-    </w:p>
-    <w:p>
-      <w:r>
-        <w:t>Esta es una pequeña ‘</w:t>
-      </w:r>
-      <w:proofErr w:type="spellStart"/>
-      <w:r>
-        <w:t>helper</w:t>
-      </w:r>
-      <w:proofErr w:type="spellEnd"/>
-      <w:r>
-        <w:t xml:space="preserve"> </w:t>
-      </w:r>
-      <w:proofErr w:type="spellStart"/>
-      <w:r>
-        <w:t>function</w:t>
-      </w:r>
-      <w:proofErr w:type="spellEnd"/>
-      <w:r>
-        <w:t>’ que crea una l</w:t>
-      </w:r>
-      <w:r>
-        <w:t xml:space="preserve">ista de </w:t>
-      </w:r>
-      <w:r>
-        <w:t>DataFrames</w:t>
-      </w:r>
-      <w:r>
-        <w:t xml:space="preserve"> de los ficheros </w:t>
-      </w:r>
-      <w:r>
-        <w:t>de</w:t>
-      </w:r>
-      <w:r>
-        <w:t xml:space="preserve"> un directorio. En caso de haber algún error con ‘</w:t>
-      </w:r>
-      <w:proofErr w:type="spellStart"/>
-      <w:r>
-        <w:t>reconstruction</w:t>
-      </w:r>
-      <w:proofErr w:type="spellEnd"/>
-      <w:r>
-        <w:t>’ se puede usar esta función para obtener el mismo</w:t>
-      </w:r>
-      <w:r>
-        <w:t xml:space="preserve"> resultado que ‘</w:t>
-      </w:r>
-      <w:proofErr w:type="spellStart"/>
-      <w:r>
-        <w:t>vertical_download</w:t>
-      </w:r>
-      <w:proofErr w:type="spellEnd"/>
-      <w:r>
-        <w:t>’</w:t>
-      </w:r>
-      <w:r>
-        <w:t>,</w:t>
-      </w:r>
-      <w:r>
-        <w:t xml:space="preserve"> </w:t>
-      </w:r>
-      <w:r>
-        <w:t>y</w:t>
-      </w:r>
-      <w:r>
-        <w:t xml:space="preserve"> manipular los datos como sea deseado.</w:t>
-      </w:r>
     </w:p>
     <w:p/>
     <w:p/>
-    <w:p/>
     <w:p>
       <w:pPr>
         <w:pStyle w:val="Ttulo2"/>
       </w:pPr>
-      <w:bookmarkStart w:id="17" w:name="_Toc134614769"/>
+      <w:bookmarkStart w:id="17" w:name="_Toc138747009"/>
       <w:proofErr w:type="spellStart"/>
       <w:r>
         <w:lastRenderedPageBreak/>
@@ -8682,10 +8749,12 @@
       <w:pPr>
         <w:pStyle w:val="Ttulo2"/>
       </w:pPr>
+      <w:bookmarkStart w:id="18" w:name="_Toc138747010"/>
       <w:proofErr w:type="spellStart"/>
       <w:r>
         <w:t>continue_download</w:t>
       </w:r>
+      <w:bookmarkEnd w:id="18"/>
       <w:proofErr w:type="spellEnd"/>
     </w:p>
     <w:p>
@@ -8743,6 +8812,9 @@
     </w:p>
     <w:p>
       <w:r>
+        <w:rPr>
+          <w:noProof/>
+        </w:rPr>
         <w:drawing>
           <wp:inline distT="0" distB="0" distL="0" distR="0" wp14:anchorId="73EF0C5B" wp14:editId="24116B21">
             <wp:extent cx="5400040" cy="134620"/>
@@ -8860,6 +8932,9 @@
     </w:p>
     <w:p>
       <w:r>
+        <w:rPr>
+          <w:noProof/>
+        </w:rPr>
         <w:drawing>
           <wp:inline distT="0" distB="0" distL="0" distR="0" wp14:anchorId="6C2E723C" wp14:editId="7E644429">
             <wp:extent cx="5400040" cy="621030"/>
@@ -8901,12 +8976,12 @@
       <w:pPr>
         <w:pStyle w:val="Ttulo1"/>
       </w:pPr>
-      <w:bookmarkStart w:id="18" w:name="_Toc134614770"/>
+      <w:bookmarkStart w:id="19" w:name="_Toc138747011"/>
       <w:r>
         <w:lastRenderedPageBreak/>
         <w:t>Errores de Descarga Conocidos</w:t>
       </w:r>
-      <w:bookmarkEnd w:id="18"/>
+      <w:bookmarkEnd w:id="19"/>
     </w:p>
     <w:p>
       <w:r>
@@ -8920,7 +8995,7 @@
       <w:pPr>
         <w:pStyle w:val="Ttulo3"/>
       </w:pPr>
-      <w:bookmarkStart w:id="19" w:name="_Toc134614771"/>
+      <w:bookmarkStart w:id="20" w:name="_Toc138747012"/>
       <w:proofErr w:type="spellStart"/>
       <w:r>
         <w:t>Failed</w:t>
@@ -8961,7 +9036,7 @@
       <w:r>
         <w:t>:</w:t>
       </w:r>
-      <w:bookmarkEnd w:id="19"/>
+      <w:bookmarkEnd w:id="20"/>
     </w:p>
     <w:p>
       <w:r>
@@ -11715,7 +11790,7 @@
 </file>
 
 <file path=customXml/itemProps1.xml><?xml version="1.0" encoding="utf-8"?>
-<ds:datastoreItem xmlns:ds="http://schemas.openxmlformats.org/officeDocument/2006/customXml" ds:itemID="{94528267-299E-4C09-83D7-8FC774782EE4}">
+<ds:datastoreItem xmlns:ds="http://schemas.openxmlformats.org/officeDocument/2006/customXml" ds:itemID="{5477EF55-2574-4C19-8A40-0D300B53A222}">
   <ds:schemaRefs>
     <ds:schemaRef ds:uri="http://schemas.openxmlformats.org/officeDocument/2006/bibliography"/>
   </ds:schemaRefs>

</xml_diff>